<commit_message>
Got the UI working well, just need to get equipping and destroying items to work now
</commit_message>
<xml_diff>
--- a/Editted as Completed Technical Design Specs for Inventory System.docx
+++ b/Editted as Completed Technical Design Specs for Inventory System.docx
@@ -391,151 +391,146 @@
       <w:r>
         <w:t xml:space="preserve"> (It should be impossible)</w:t>
       </w:r>
+    </w:p>
+    <w:p>
+      <w:pPr>
+        <w:pStyle w:val="ListParagraph"/>
+        <w:numPr>
+          <w:ilvl w:val="0"/>
+          <w:numId w:val="1"/>
+        </w:numPr>
+      </w:pPr>
+      <w:r>
+        <w:t>Clicking on an equipped item will select it.  This will be indicated with a sound and visual effect.</w:t>
+      </w:r>
+      <w:r>
+        <w:t xml:space="preserve"> (Sound needs tested)</w:t>
+      </w:r>
+    </w:p>
+    <w:p/>
+    <w:p>
+      <w:pPr>
+        <w:pStyle w:val="ListParagraph"/>
+        <w:numPr>
+          <w:ilvl w:val="0"/>
+          <w:numId w:val="1"/>
+        </w:numPr>
+      </w:pPr>
+      <w:r>
+        <w:t>Clicking on an inventory item of the correct type (see inventory item section) after selecting an equip slot will equip the inventory item.  The effect of this is:</w:t>
+      </w:r>
+    </w:p>
+    <w:p>
+      <w:pPr>
+        <w:pStyle w:val="ListParagraph"/>
+        <w:numPr>
+          <w:ilvl w:val="1"/>
+          <w:numId w:val="1"/>
+        </w:numPr>
+      </w:pPr>
+      <w:r>
+        <w:t>The item in inventory is moved to the equip slot</w:t>
+      </w:r>
+    </w:p>
+    <w:p>
+      <w:pPr>
+        <w:pStyle w:val="ListParagraph"/>
+        <w:numPr>
+          <w:ilvl w:val="1"/>
+          <w:numId w:val="1"/>
+        </w:numPr>
+      </w:pPr>
+      <w:r>
+        <w:t>The item in the equip slot is moved to inventory</w:t>
+      </w:r>
+    </w:p>
+    <w:p>
+      <w:pPr>
+        <w:pStyle w:val="ListParagraph"/>
+        <w:numPr>
+          <w:ilvl w:val="1"/>
+          <w:numId w:val="1"/>
+        </w:numPr>
+      </w:pPr>
+      <w:r>
+        <w:t>A success sound is played</w:t>
+      </w:r>
+    </w:p>
+    <w:p>
+      <w:pPr>
+        <w:pStyle w:val="ListParagraph"/>
+        <w:numPr>
+          <w:ilvl w:val="1"/>
+          <w:numId w:val="1"/>
+        </w:numPr>
+      </w:pPr>
+      <w:r>
+        <w:t>The selection visual effect is cleared</w:t>
+      </w:r>
+    </w:p>
+    <w:p>
+      <w:pPr>
+        <w:pStyle w:val="ListParagraph"/>
+        <w:numPr>
+          <w:ilvl w:val="0"/>
+          <w:numId w:val="1"/>
+        </w:numPr>
+      </w:pPr>
+      <w:r>
+        <w:t>Clicking on an inventory item of the incorrect type after selecting an equip slot will not equip anything.  The effect of this is:</w:t>
+      </w:r>
+    </w:p>
+    <w:p>
+      <w:pPr>
+        <w:pStyle w:val="ListParagraph"/>
+        <w:numPr>
+          <w:ilvl w:val="1"/>
+          <w:numId w:val="1"/>
+        </w:numPr>
+      </w:pPr>
+      <w:r>
+        <w:t>An error sound will play</w:t>
+      </w:r>
+    </w:p>
+    <w:p>
+      <w:pPr>
+        <w:pStyle w:val="ListParagraph"/>
+        <w:numPr>
+          <w:ilvl w:val="1"/>
+          <w:numId w:val="1"/>
+        </w:numPr>
+      </w:pPr>
+      <w:r>
+        <w:t>The selection visual effect is cleared</w:t>
+      </w:r>
+    </w:p>
+    <w:p>
+      <w:pPr>
+        <w:pStyle w:val="ListParagraph"/>
+        <w:numPr>
+          <w:ilvl w:val="1"/>
+          <w:numId w:val="1"/>
+        </w:numPr>
+      </w:pPr>
+      <w:r>
+        <w:t>The inventory and equip items do NOT change positions</w:t>
+      </w:r>
+    </w:p>
+    <w:p>
+      <w:pPr>
+        <w:pStyle w:val="ListParagraph"/>
+        <w:numPr>
+          <w:ilvl w:val="0"/>
+          <w:numId w:val="1"/>
+        </w:numPr>
+      </w:pPr>
+      <w:r>
+        <w:t>If a slot has an item in it, then the item’s icon is dis</w:t>
+      </w:r>
       <w:bookmarkStart w:id="0" w:name="_GoBack"/>
       <w:bookmarkEnd w:id="0"/>
-    </w:p>
-    <w:p>
-      <w:pPr>
-        <w:pStyle w:val="ListParagraph"/>
-        <w:numPr>
-          <w:ilvl w:val="0"/>
-          <w:numId w:val="1"/>
-        </w:numPr>
-      </w:pPr>
-      <w:r>
-        <w:t>Clicking on an equipped item will select it.  This will be indicated with a sound and visual effect.</w:t>
-      </w:r>
-    </w:p>
-    <w:p>
-      <w:pPr>
-        <w:pStyle w:val="ListParagraph"/>
-        <w:numPr>
-          <w:ilvl w:val="0"/>
-          <w:numId w:val="1"/>
-        </w:numPr>
-      </w:pPr>
-      <w:r>
-        <w:t>Clicking on an inventory item of the correct type (see inventory item section) after selecting an equip slot will equip the inventory item.  The effect of this is:</w:t>
-      </w:r>
-    </w:p>
-    <w:p>
-      <w:pPr>
-        <w:pStyle w:val="ListParagraph"/>
-        <w:numPr>
-          <w:ilvl w:val="1"/>
-          <w:numId w:val="1"/>
-        </w:numPr>
-      </w:pPr>
-      <w:r>
-        <w:t>The item in inventory is moved to the equip slot</w:t>
-      </w:r>
-    </w:p>
-    <w:p>
-      <w:pPr>
-        <w:pStyle w:val="ListParagraph"/>
-        <w:numPr>
-          <w:ilvl w:val="1"/>
-          <w:numId w:val="1"/>
-        </w:numPr>
-      </w:pPr>
-      <w:r>
-        <w:t>The item in the equip slot is moved to inventory</w:t>
-      </w:r>
-    </w:p>
-    <w:p>
-      <w:pPr>
-        <w:pStyle w:val="ListParagraph"/>
-        <w:numPr>
-          <w:ilvl w:val="1"/>
-          <w:numId w:val="1"/>
-        </w:numPr>
-      </w:pPr>
-      <w:r>
-        <w:t>A success sound is played</w:t>
-      </w:r>
-    </w:p>
-    <w:p>
-      <w:pPr>
-        <w:pStyle w:val="ListParagraph"/>
-        <w:numPr>
-          <w:ilvl w:val="1"/>
-          <w:numId w:val="1"/>
-        </w:numPr>
-      </w:pPr>
-      <w:r>
-        <w:t>The selection visual effect is cleared</w:t>
-      </w:r>
-    </w:p>
-    <w:p>
-      <w:pPr>
-        <w:pStyle w:val="ListParagraph"/>
-        <w:numPr>
-          <w:ilvl w:val="0"/>
-          <w:numId w:val="1"/>
-        </w:numPr>
-      </w:pPr>
-      <w:r>
-        <w:t>Clicking on an inventory item of the incorrect type after selecting an equip slot will not equip anything.  The effect of this is:</w:t>
-      </w:r>
-    </w:p>
-    <w:p>
-      <w:pPr>
-        <w:pStyle w:val="ListParagraph"/>
-        <w:numPr>
-          <w:ilvl w:val="1"/>
-          <w:numId w:val="1"/>
-        </w:numPr>
-      </w:pPr>
-      <w:r>
-        <w:t>An error sound will play</w:t>
-      </w:r>
-    </w:p>
-    <w:p>
-      <w:pPr>
-        <w:pStyle w:val="ListParagraph"/>
-        <w:numPr>
-          <w:ilvl w:val="1"/>
-          <w:numId w:val="1"/>
-        </w:numPr>
-      </w:pPr>
-      <w:r>
-        <w:t>The selection visual effect is cleared</w:t>
-      </w:r>
-    </w:p>
-    <w:p>
-      <w:pPr>
-        <w:pStyle w:val="ListParagraph"/>
-        <w:numPr>
-          <w:ilvl w:val="1"/>
-          <w:numId w:val="1"/>
-        </w:numPr>
-      </w:pPr>
-      <w:r>
-        <w:t>The inventory and equip items do NOT change positions</w:t>
-      </w:r>
-    </w:p>
-    <w:p>
-      <w:pPr>
-        <w:pStyle w:val="ListParagraph"/>
-        <w:numPr>
-          <w:ilvl w:val="0"/>
-          <w:numId w:val="1"/>
-        </w:numPr>
-      </w:pPr>
-      <w:r>
-        <w:t>Closing the panels after an equip slot is selected clears the selection.  The selection should not still be there when the panel is reopened.</w:t>
-      </w:r>
-    </w:p>
-    <w:p>
-      <w:pPr>
-        <w:pStyle w:val="ListParagraph"/>
-        <w:numPr>
-          <w:ilvl w:val="0"/>
-          <w:numId w:val="1"/>
-        </w:numPr>
-      </w:pPr>
-      <w:r>
-        <w:t>If a slot has an item in it, then the item’s icon is displayed</w:t>
+      <w:r>
+        <w:t>played</w:t>
       </w:r>
     </w:p>
     <w:p>
@@ -1307,6 +1302,7 @@
     <w:lsdException w:name="HTML Sample" w:semiHidden="1" w:unhideWhenUsed="1"/>
     <w:lsdException w:name="HTML Typewriter" w:semiHidden="1" w:unhideWhenUsed="1"/>
     <w:lsdException w:name="HTML Variable" w:semiHidden="1" w:unhideWhenUsed="1"/>
+    <w:lsdException w:name="Normal Table" w:semiHidden="1" w:unhideWhenUsed="1"/>
     <w:lsdException w:name="annotation subject" w:semiHidden="1" w:unhideWhenUsed="1"/>
     <w:lsdException w:name="No List" w:semiHidden="1" w:unhideWhenUsed="1"/>
     <w:lsdException w:name="Outline List 1" w:semiHidden="1" w:unhideWhenUsed="1"/>
@@ -1350,8 +1346,10 @@
     <w:lsdException w:name="Table Elegant" w:semiHidden="1" w:unhideWhenUsed="1"/>
     <w:lsdException w:name="Table Professional" w:semiHidden="1" w:unhideWhenUsed="1"/>
     <w:lsdException w:name="Table Subtle 1" w:semiHidden="1" w:unhideWhenUsed="1"/>
+    <w:lsdException w:name="Table Subtle 2" w:semiHidden="1" w:unhideWhenUsed="1"/>
     <w:lsdException w:name="Table Web 1" w:semiHidden="1" w:unhideWhenUsed="1"/>
     <w:lsdException w:name="Table Web 2" w:semiHidden="1" w:unhideWhenUsed="1"/>
+    <w:lsdException w:name="Table Web 3" w:semiHidden="1" w:unhideWhenUsed="1"/>
     <w:lsdException w:name="Balloon Text" w:semiHidden="1" w:unhideWhenUsed="1"/>
     <w:lsdException w:name="Table Grid" w:uiPriority="39"/>
     <w:lsdException w:name="Table Theme" w:semiHidden="1" w:unhideWhenUsed="1"/>

</xml_diff>

<commit_message>
Got closer to finishing, just needs a few more hours of work, hopefully I'll get it done by next week
</commit_message>
<xml_diff>
--- a/Editted as Completed Technical Design Specs for Inventory System.docx
+++ b/Editted as Completed Technical Design Specs for Inventory System.docx
@@ -24,7 +24,7 @@
         <mc:AlternateContent>
           <mc:Choice Requires="wpg">
             <w:drawing>
-              <wp:anchor distT="0" distB="0" distL="114300" distR="114300" simplePos="0" relativeHeight="251663360" behindDoc="0" locked="0" layoutInCell="1" allowOverlap="1">
+              <wp:anchor distT="0" distB="0" distL="114300" distR="114300" simplePos="0" relativeHeight="251663360" behindDoc="0" locked="0" layoutInCell="1" allowOverlap="1" wp14:anchorId="562AA462" wp14:editId="3CF123CF">
                 <wp:simplePos x="0" y="0"/>
                 <wp:positionH relativeFrom="margin">
                   <wp:align>center</wp:align>
@@ -255,7 +255,7 @@
           </mc:Choice>
           <mc:Fallback>
             <w:pict>
-              <v:group id="Group 5" o:spid="_x0000_s1026" style="position:absolute;margin-left:0;margin-top:12.2pt;width:319.4pt;height:207.3pt;z-index:251663360;mso-position-horizontal:center;mso-position-horizontal-relative:margin" coordsize="40564,26327" o:gfxdata="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">
+              <v:group w14:anchorId="562AA462" id="Group 5" o:spid="_x0000_s1026" style="position:absolute;margin-left:0;margin-top:12.2pt;width:319.4pt;height:207.3pt;z-index:251663360;mso-position-horizontal:center;mso-position-horizontal-relative:margin" coordsize="40564,26327" o:gfxdata="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">
                 <v:rect id="Rectangle 1" o:spid="_x0000_s1027" style="position:absolute;width:40564;height:26327;visibility:visible;mso-wrap-style:square;v-text-anchor:middle" o:gfxdata="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" fillcolor="#5b9bd5 [3204]" strokecolor="#1f4d78 [1604]" strokeweight="1pt"/>
                 <v:rect id="Rectangle 2" o:spid="_x0000_s1028" style="position:absolute;left:2332;top:3620;width:14851;height:19270;visibility:visible;mso-wrap-style:square;v-text-anchor:middle" o:gfxdata="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" fillcolor="#ed7d31 [3205]" strokecolor="#823b0b [1605]" strokeweight="1pt">
                   <v:textbox>
@@ -346,23 +346,7 @@
     </w:p>
     <w:p>
       <w:r>
-        <w:t>When the player presses the “</w:t>
-      </w:r>
-      <w:proofErr w:type="spellStart"/>
-      <w:r>
-        <w:t>i</w:t>
-      </w:r>
-      <w:proofErr w:type="spellEnd"/>
-      <w:r>
-        <w:t>” key the equip and inventory panels will open.  Pressing the “</w:t>
-      </w:r>
-      <w:proofErr w:type="spellStart"/>
-      <w:r>
-        <w:t>i</w:t>
-      </w:r>
-      <w:proofErr w:type="spellEnd"/>
-      <w:r>
-        <w:t>” or “esc” keys will close the panels.  Clicking on a slot in the Equip panel will select it.  If the player then clicks on an appropriate item in the inventory the inventory item will be equipped.  The game will continue to run while the panels are up, and clicks to the game environment should still be processed.</w:t>
+        <w:t>When the player presses the “i” key the equip and inventory panels will open.  Pressing the “i” or “esc” keys will close the panels.  Clicking on a slot in the Equip panel will select it.  If the player then clicks on an appropriate item in the inventory the inventory item will be equipped.  The game will continue to run while the panels are up, and clicks to the game environment should still be processed.</w:t>
       </w:r>
     </w:p>
     <w:p/>
@@ -407,6 +391,36 @@
         <w:t xml:space="preserve"> (Sound needs tested)</w:t>
       </w:r>
     </w:p>
+    <w:p>
+      <w:pPr>
+        <w:pStyle w:val="ListParagraph"/>
+        <w:numPr>
+          <w:ilvl w:val="0"/>
+          <w:numId w:val="1"/>
+        </w:numPr>
+      </w:pPr>
+      <w:r>
+        <w:t>If a slot has an item in it, then the item’s icon is displayed</w:t>
+      </w:r>
+      <w:r>
+        <w:t xml:space="preserve"> (Should work)</w:t>
+      </w:r>
+    </w:p>
+    <w:p>
+      <w:pPr>
+        <w:pStyle w:val="ListParagraph"/>
+        <w:numPr>
+          <w:ilvl w:val="0"/>
+          <w:numId w:val="1"/>
+        </w:numPr>
+      </w:pPr>
+      <w:r>
+        <w:t>If a slot has no item in it, then an empty frame is displayed</w:t>
+      </w:r>
+      <w:r>
+        <w:t xml:space="preserve"> (Should work)</w:t>
+      </w:r>
+    </w:p>
     <w:p/>
     <w:p>
       <w:pPr>
@@ -525,174 +539,150 @@
         </w:numPr>
       </w:pPr>
       <w:r>
-        <w:t>If a slot has an item in it, then the item’s icon is dis</w:t>
+        <w:t>Inventory auto-compresses so it is always filled from the top-left</w:t>
+      </w:r>
+    </w:p>
+    <w:p>
+      <w:pPr>
+        <w:pStyle w:val="ListParagraph"/>
+        <w:numPr>
+          <w:ilvl w:val="0"/>
+          <w:numId w:val="1"/>
+        </w:numPr>
+      </w:pPr>
+      <w:r>
+        <w:t>Shift-clicking on an inventory item deletes the item without confirmation.  This will cause inventory to compress if needed.</w:t>
+      </w:r>
+    </w:p>
+    <w:p>
+      <w:pPr>
+        <w:pStyle w:val="ListParagraph"/>
+        <w:numPr>
+          <w:ilvl w:val="0"/>
+          <w:numId w:val="1"/>
+        </w:numPr>
+      </w:pPr>
+      <w:r>
+        <w:t>Shift-clicking on an equipped item does NOT destroy it.</w:t>
+      </w:r>
+    </w:p>
+    <w:p>
+      <w:pPr>
+        <w:pStyle w:val="ListParagraph"/>
+        <w:numPr>
+          <w:ilvl w:val="0"/>
+          <w:numId w:val="1"/>
+        </w:numPr>
+      </w:pPr>
+      <w:r>
+        <w:t>There is no way to remove an equipped item other than equipping a new item to the slot</w:t>
+      </w:r>
+    </w:p>
+    <w:p/>
+    <w:p>
+      <w:r>
+        <w:t>Item Requirements:</w:t>
+      </w:r>
+    </w:p>
+    <w:p>
+      <w:pPr>
+        <w:pStyle w:val="ListParagraph"/>
+        <w:numPr>
+          <w:ilvl w:val="0"/>
+          <w:numId w:val="2"/>
+        </w:numPr>
+      </w:pPr>
+      <w:r>
+        <w:t>Icon – The image that will be displayed in inventory.</w:t>
+      </w:r>
+    </w:p>
+    <w:p>
+      <w:pPr>
+        <w:pStyle w:val="ListParagraph"/>
+        <w:numPr>
+          <w:ilvl w:val="0"/>
+          <w:numId w:val="2"/>
+        </w:numPr>
+      </w:pPr>
+      <w:r>
+        <w:t>Type – The item type of the item.  There are five possible types.</w:t>
+      </w:r>
+    </w:p>
+    <w:p>
+      <w:pPr>
+        <w:pStyle w:val="ListParagraph"/>
+        <w:numPr>
+          <w:ilvl w:val="0"/>
+          <w:numId w:val="2"/>
+        </w:numPr>
+      </w:pPr>
+      <w:r>
+        <w:t>Each item type has a different Icon</w:t>
+      </w:r>
+    </w:p>
+    <w:p>
+      <w:pPr>
+        <w:pStyle w:val="ListParagraph"/>
+        <w:numPr>
+          <w:ilvl w:val="0"/>
+          <w:numId w:val="2"/>
+        </w:numPr>
+      </w:pPr>
+      <w:r>
+        <w:t>Within each item type, a random color tint is applied to each item.  Ensure the randomized color tint leaves the icon visible.  This is a temporary measure to assist in testing.</w:t>
+      </w:r>
+    </w:p>
+    <w:p>
+      <w:pPr>
+        <w:pStyle w:val="ListParagraph"/>
+        <w:numPr>
+          <w:ilvl w:val="0"/>
+          <w:numId w:val="2"/>
+        </w:numPr>
+      </w:pPr>
+      <w:r>
+        <w:t>The item class CANNOT inherit from any Unity API class.  Containing references to Unity API classes is OK, just not inheritance.</w:t>
+      </w:r>
+    </w:p>
+    <w:p>
+      <w:r>
+        <w:br w:type="page"/>
+      </w:r>
+    </w:p>
+    <w:p/>
+    <w:p>
+      <w:r>
+        <w:t>Testing Requirements:</w:t>
+      </w:r>
+    </w:p>
+    <w:p>
+      <w:pPr>
+        <w:pStyle w:val="ListParagraph"/>
+        <w:numPr>
+          <w:ilvl w:val="0"/>
+          <w:numId w:val="3"/>
+        </w:numPr>
+      </w:pPr>
+      <w:r>
+        <w:t>Game starts with all equip slots filled with the appropriate item type.</w:t>
+      </w:r>
+    </w:p>
+    <w:p>
+      <w:pPr>
+        <w:pStyle w:val="ListParagraph"/>
+        <w:numPr>
+          <w:ilvl w:val="0"/>
+          <w:numId w:val="3"/>
+        </w:numPr>
+      </w:pPr>
+      <w:r>
+        <w:t>Game starts with one each of the item types in inventory.</w:t>
+      </w:r>
+      <w:r>
+        <w:t xml:space="preserve"> (Not done)</w:t>
       </w:r>
       <w:bookmarkStart w:id="0" w:name="_GoBack"/>
       <w:bookmarkEnd w:id="0"/>
-      <w:r>
-        <w:t>played</w:t>
-      </w:r>
-    </w:p>
-    <w:p>
-      <w:pPr>
-        <w:pStyle w:val="ListParagraph"/>
-        <w:numPr>
-          <w:ilvl w:val="0"/>
-          <w:numId w:val="1"/>
-        </w:numPr>
-      </w:pPr>
-      <w:r>
-        <w:t>If a slot has no item in it, then an empty frame is displayed</w:t>
-      </w:r>
-    </w:p>
-    <w:p>
-      <w:pPr>
-        <w:pStyle w:val="ListParagraph"/>
-        <w:numPr>
-          <w:ilvl w:val="0"/>
-          <w:numId w:val="1"/>
-        </w:numPr>
-      </w:pPr>
-      <w:r>
-        <w:t>Inventory auto-compresses so it is always filled from the top-left</w:t>
-      </w:r>
-    </w:p>
-    <w:p>
-      <w:pPr>
-        <w:pStyle w:val="ListParagraph"/>
-        <w:numPr>
-          <w:ilvl w:val="0"/>
-          <w:numId w:val="1"/>
-        </w:numPr>
-      </w:pPr>
-      <w:r>
-        <w:t>Shift-clicking on an inventory item deletes the item without confirmation.  This will cause inventory to compress if needed.</w:t>
-      </w:r>
-    </w:p>
-    <w:p>
-      <w:pPr>
-        <w:pStyle w:val="ListParagraph"/>
-        <w:numPr>
-          <w:ilvl w:val="0"/>
-          <w:numId w:val="1"/>
-        </w:numPr>
-      </w:pPr>
-      <w:r>
-        <w:t>Shift-clicking on an equipped item does NOT destroy it.</w:t>
-      </w:r>
-    </w:p>
-    <w:p>
-      <w:pPr>
-        <w:pStyle w:val="ListParagraph"/>
-        <w:numPr>
-          <w:ilvl w:val="0"/>
-          <w:numId w:val="1"/>
-        </w:numPr>
-      </w:pPr>
-      <w:r>
-        <w:t>There is no way to remove an equipped item other than equipping a new item to the slot</w:t>
-      </w:r>
-    </w:p>
-    <w:p/>
-    <w:p>
-      <w:r>
-        <w:t>Item Requirements:</w:t>
-      </w:r>
-    </w:p>
-    <w:p>
-      <w:pPr>
-        <w:pStyle w:val="ListParagraph"/>
-        <w:numPr>
-          <w:ilvl w:val="0"/>
-          <w:numId w:val="2"/>
-        </w:numPr>
-      </w:pPr>
-      <w:r>
-        <w:t>Icon – The image that will be displayed in inventory.</w:t>
-      </w:r>
-    </w:p>
-    <w:p>
-      <w:pPr>
-        <w:pStyle w:val="ListParagraph"/>
-        <w:numPr>
-          <w:ilvl w:val="0"/>
-          <w:numId w:val="2"/>
-        </w:numPr>
-      </w:pPr>
-      <w:r>
-        <w:t>Type – The item type of the item.  There are five possible types.</w:t>
-      </w:r>
-    </w:p>
-    <w:p>
-      <w:pPr>
-        <w:pStyle w:val="ListParagraph"/>
-        <w:numPr>
-          <w:ilvl w:val="0"/>
-          <w:numId w:val="2"/>
-        </w:numPr>
-      </w:pPr>
-      <w:r>
-        <w:t>Each item type has a different Icon</w:t>
-      </w:r>
-    </w:p>
-    <w:p>
-      <w:pPr>
-        <w:pStyle w:val="ListParagraph"/>
-        <w:numPr>
-          <w:ilvl w:val="0"/>
-          <w:numId w:val="2"/>
-        </w:numPr>
-      </w:pPr>
-      <w:r>
-        <w:t>Within each item type, a random color tint is applied to each item.  Ensure the randomized color tint leaves the icon visible.  This is a temporary measure to assist in testing.</w:t>
-      </w:r>
-    </w:p>
-    <w:p>
-      <w:pPr>
-        <w:pStyle w:val="ListParagraph"/>
-        <w:numPr>
-          <w:ilvl w:val="0"/>
-          <w:numId w:val="2"/>
-        </w:numPr>
-      </w:pPr>
-      <w:r>
-        <w:t>The item class CANNOT inherit from any Unity API class.  Containing references to Unity API classes is OK, just not inheritance.</w:t>
-      </w:r>
-    </w:p>
-    <w:p>
-      <w:r>
-        <w:br w:type="page"/>
-      </w:r>
-    </w:p>
-    <w:p/>
-    <w:p>
-      <w:r>
-        <w:t>Testing Requirements:</w:t>
-      </w:r>
-    </w:p>
-    <w:p>
-      <w:pPr>
-        <w:pStyle w:val="ListParagraph"/>
-        <w:numPr>
-          <w:ilvl w:val="0"/>
-          <w:numId w:val="3"/>
-        </w:numPr>
-      </w:pPr>
-      <w:r>
-        <w:t>Game starts with all equip slots filled with the appropriate item type.</w:t>
-      </w:r>
-    </w:p>
-    <w:p>
-      <w:pPr>
-        <w:pStyle w:val="ListParagraph"/>
-        <w:numPr>
-          <w:ilvl w:val="0"/>
-          <w:numId w:val="3"/>
-        </w:numPr>
-      </w:pPr>
-      <w:r>
-        <w:t>Game starts with one each of the item types in inventory.</w:t>
-      </w:r>
     </w:p>
     <w:p>
       <w:pPr>
@@ -1196,7 +1186,7 @@
       </w:pPr>
     </w:pPrDefault>
   </w:docDefaults>
-  <w:latentStyles w:defLockedState="0" w:defUIPriority="99" w:defSemiHidden="0" w:defUnhideWhenUsed="0" w:defQFormat="0" w:count="375">
+  <w:latentStyles w:defLockedState="0" w:defUIPriority="99" w:defSemiHidden="0" w:defUnhideWhenUsed="0" w:defQFormat="0" w:count="377">
     <w:lsdException w:name="Normal" w:uiPriority="0" w:qFormat="1"/>
     <w:lsdException w:name="heading 1" w:uiPriority="9" w:qFormat="1"/>
     <w:lsdException w:name="heading 2" w:semiHidden="1" w:uiPriority="9" w:unhideWhenUsed="1" w:qFormat="1"/>
@@ -1302,7 +1292,6 @@
     <w:lsdException w:name="HTML Sample" w:semiHidden="1" w:unhideWhenUsed="1"/>
     <w:lsdException w:name="HTML Typewriter" w:semiHidden="1" w:unhideWhenUsed="1"/>
     <w:lsdException w:name="HTML Variable" w:semiHidden="1" w:unhideWhenUsed="1"/>
-    <w:lsdException w:name="Normal Table" w:semiHidden="1" w:unhideWhenUsed="1"/>
     <w:lsdException w:name="annotation subject" w:semiHidden="1" w:unhideWhenUsed="1"/>
     <w:lsdException w:name="No List" w:semiHidden="1" w:unhideWhenUsed="1"/>
     <w:lsdException w:name="Outline List 1" w:semiHidden="1" w:unhideWhenUsed="1"/>
@@ -1348,11 +1337,9 @@
     <w:lsdException w:name="Table Subtle 1" w:semiHidden="1" w:unhideWhenUsed="1"/>
     <w:lsdException w:name="Table Subtle 2" w:semiHidden="1" w:unhideWhenUsed="1"/>
     <w:lsdException w:name="Table Web 1" w:semiHidden="1" w:unhideWhenUsed="1"/>
-    <w:lsdException w:name="Table Web 2" w:semiHidden="1" w:unhideWhenUsed="1"/>
     <w:lsdException w:name="Table Web 3" w:semiHidden="1" w:unhideWhenUsed="1"/>
     <w:lsdException w:name="Balloon Text" w:semiHidden="1" w:unhideWhenUsed="1"/>
     <w:lsdException w:name="Table Grid" w:uiPriority="39"/>
-    <w:lsdException w:name="Table Theme" w:semiHidden="1" w:unhideWhenUsed="1"/>
     <w:lsdException w:name="Placeholder Text" w:semiHidden="1"/>
     <w:lsdException w:name="No Spacing" w:uiPriority="1" w:qFormat="1"/>
     <w:lsdException w:name="Light Shading" w:uiPriority="60"/>
@@ -1572,6 +1559,8 @@
     <w:lsdException w:name="Smart Hyperlink" w:semiHidden="1" w:unhideWhenUsed="1"/>
     <w:lsdException w:name="Hashtag" w:semiHidden="1" w:unhideWhenUsed="1"/>
     <w:lsdException w:name="Unresolved Mention" w:semiHidden="1" w:unhideWhenUsed="1"/>
+    <w:lsdException w:name="Smart Link" w:semiHidden="1" w:unhideWhenUsed="1"/>
+    <w:lsdException w:name="Smart Link Error" w:semiHidden="1" w:unhideWhenUsed="1"/>
   </w:latentStyles>
   <w:style w:type="paragraph" w:default="1" w:styleId="Normal">
     <w:name w:val="Normal"/>

</xml_diff>

<commit_message>
Just a few things left to do, on the homestretch now (finally) For Inventory Management at Least
</commit_message>
<xml_diff>
--- a/Editted as Completed Technical Design Specs for Inventory System.docx
+++ b/Editted as Completed Technical Design Specs for Inventory System.docx
@@ -346,7 +346,23 @@
     </w:p>
     <w:p>
       <w:r>
-        <w:t>When the player presses the “i” key the equip and inventory panels will open.  Pressing the “i” or “esc” keys will close the panels.  Clicking on a slot in the Equip panel will select it.  If the player then clicks on an appropriate item in the inventory the inventory item will be equipped.  The game will continue to run while the panels are up, and clicks to the game environment should still be processed.</w:t>
+        <w:t>When the player presses the “</w:t>
+      </w:r>
+      <w:proofErr w:type="spellStart"/>
+      <w:r>
+        <w:t>i</w:t>
+      </w:r>
+      <w:proofErr w:type="spellEnd"/>
+      <w:r>
+        <w:t>” key the equip and inventory panels will open.  Pressing the “</w:t>
+      </w:r>
+      <w:proofErr w:type="spellStart"/>
+      <w:r>
+        <w:t>i</w:t>
+      </w:r>
+      <w:proofErr w:type="spellEnd"/>
+      <w:r>
+        <w:t>” or “esc” keys will close the panels.  Clicking on a slot in the Equip panel will select it.  If the player then clicks on an appropriate item in the inventory the inventory item will be equipped.  The game will continue to run while the panels are up, and clicks to the game environment should still be processed.</w:t>
       </w:r>
     </w:p>
     <w:p/>
@@ -400,10 +416,7 @@
         </w:numPr>
       </w:pPr>
       <w:r>
-        <w:t>If a slot has an item in it, then the item’s icon is displayed</w:t>
-      </w:r>
-      <w:r>
-        <w:t xml:space="preserve"> (Should work)</w:t>
+        <w:t>If a slot has an item in it, then the item’s icon is displayed (Should work)</w:t>
       </w:r>
     </w:p>
     <w:p>
@@ -415,10 +428,7 @@
         </w:numPr>
       </w:pPr>
       <w:r>
-        <w:t>If a slot has no item in it, then an empty frame is displayed</w:t>
-      </w:r>
-      <w:r>
-        <w:t xml:space="preserve"> (Should work)</w:t>
+        <w:t>If a slot has no item in it, then an empty frame is displayed (Should work)</w:t>
       </w:r>
     </w:p>
     <w:p/>
@@ -482,6 +492,7 @@
         <w:t>The selection visual effect is cleared</w:t>
       </w:r>
     </w:p>
+    <w:p/>
     <w:p>
       <w:pPr>
         <w:pStyle w:val="ListParagraph"/>
@@ -531,158 +542,160 @@
       </w:r>
     </w:p>
     <w:p>
-      <w:pPr>
-        <w:pStyle w:val="ListParagraph"/>
-        <w:numPr>
-          <w:ilvl w:val="0"/>
-          <w:numId w:val="1"/>
-        </w:numPr>
-      </w:pPr>
-      <w:r>
-        <w:t>Inventory auto-compresses so it is always filled from the top-left</w:t>
-      </w:r>
-    </w:p>
-    <w:p>
-      <w:pPr>
-        <w:pStyle w:val="ListParagraph"/>
-        <w:numPr>
-          <w:ilvl w:val="0"/>
-          <w:numId w:val="1"/>
-        </w:numPr>
-      </w:pPr>
-      <w:r>
-        <w:t>Shift-clicking on an inventory item deletes the item without confirmation.  This will cause inventory to compress if needed.</w:t>
-      </w:r>
-    </w:p>
-    <w:p>
-      <w:pPr>
-        <w:pStyle w:val="ListParagraph"/>
-        <w:numPr>
-          <w:ilvl w:val="0"/>
-          <w:numId w:val="1"/>
-        </w:numPr>
-      </w:pPr>
-      <w:r>
-        <w:t>Shift-clicking on an equipped item does NOT destroy it.</w:t>
-      </w:r>
-    </w:p>
-    <w:p>
-      <w:pPr>
-        <w:pStyle w:val="ListParagraph"/>
-        <w:numPr>
-          <w:ilvl w:val="0"/>
-          <w:numId w:val="1"/>
-        </w:numPr>
-      </w:pPr>
-      <w:r>
-        <w:t>There is no way to remove an equipped item other than equipping a new item to the slot</w:t>
-      </w:r>
-    </w:p>
-    <w:p/>
-    <w:p>
-      <w:r>
-        <w:t>Item Requirements:</w:t>
-      </w:r>
-    </w:p>
-    <w:p>
-      <w:pPr>
-        <w:pStyle w:val="ListParagraph"/>
-        <w:numPr>
-          <w:ilvl w:val="0"/>
-          <w:numId w:val="2"/>
-        </w:numPr>
-      </w:pPr>
-      <w:r>
-        <w:t>Icon – The image that will be displayed in inventory.</w:t>
-      </w:r>
-    </w:p>
-    <w:p>
-      <w:pPr>
-        <w:pStyle w:val="ListParagraph"/>
-        <w:numPr>
-          <w:ilvl w:val="0"/>
-          <w:numId w:val="2"/>
-        </w:numPr>
-      </w:pPr>
-      <w:r>
-        <w:t>Type – The item type of the item.  There are five possible types.</w:t>
-      </w:r>
-    </w:p>
-    <w:p>
-      <w:pPr>
-        <w:pStyle w:val="ListParagraph"/>
-        <w:numPr>
-          <w:ilvl w:val="0"/>
-          <w:numId w:val="2"/>
-        </w:numPr>
-      </w:pPr>
-      <w:r>
-        <w:t>Each item type has a different Icon</w:t>
-      </w:r>
-    </w:p>
-    <w:p>
-      <w:pPr>
-        <w:pStyle w:val="ListParagraph"/>
-        <w:numPr>
-          <w:ilvl w:val="0"/>
-          <w:numId w:val="2"/>
-        </w:numPr>
-      </w:pPr>
-      <w:r>
-        <w:t>Within each item type, a random color tint is applied to each item.  Ensure the randomized color tint leaves the icon visible.  This is a temporary measure to assist in testing.</w:t>
-      </w:r>
-    </w:p>
-    <w:p>
-      <w:pPr>
-        <w:pStyle w:val="ListParagraph"/>
-        <w:numPr>
-          <w:ilvl w:val="0"/>
-          <w:numId w:val="2"/>
-        </w:numPr>
-      </w:pPr>
-      <w:r>
-        <w:t>The item class CANNOT inherit from any Unity API class.  Containing references to Unity API classes is OK, just not inheritance.</w:t>
-      </w:r>
-    </w:p>
-    <w:p>
-      <w:r>
-        <w:br w:type="page"/>
-      </w:r>
-    </w:p>
-    <w:p/>
-    <w:p>
-      <w:r>
-        <w:t>Testing Requirements:</w:t>
-      </w:r>
-    </w:p>
-    <w:p>
-      <w:pPr>
-        <w:pStyle w:val="ListParagraph"/>
-        <w:numPr>
-          <w:ilvl w:val="0"/>
-          <w:numId w:val="3"/>
-        </w:numPr>
-      </w:pPr>
-      <w:r>
-        <w:t>Game starts with all equip slots filled with the appropriate item type.</w:t>
-      </w:r>
-    </w:p>
-    <w:p>
-      <w:pPr>
-        <w:pStyle w:val="ListParagraph"/>
-        <w:numPr>
-          <w:ilvl w:val="0"/>
-          <w:numId w:val="3"/>
-        </w:numPr>
-      </w:pPr>
-      <w:r>
-        <w:t>Game starts with one each of the item types in inventory.</w:t>
-      </w:r>
-      <w:r>
-        <w:t xml:space="preserve"> (Not done)</w:t>
-      </w:r>
       <w:bookmarkStart w:id="0" w:name="_GoBack"/>
       <w:bookmarkEnd w:id="0"/>
+    </w:p>
+    <w:p>
+      <w:pPr>
+        <w:pStyle w:val="ListParagraph"/>
+        <w:numPr>
+          <w:ilvl w:val="0"/>
+          <w:numId w:val="1"/>
+        </w:numPr>
+      </w:pPr>
+      <w:r>
+        <w:t>Inventory auto-compresses so it is always filled from the top-left</w:t>
+      </w:r>
+    </w:p>
+    <w:p>
+      <w:pPr>
+        <w:pStyle w:val="ListParagraph"/>
+        <w:numPr>
+          <w:ilvl w:val="0"/>
+          <w:numId w:val="1"/>
+        </w:numPr>
+      </w:pPr>
+      <w:r>
+        <w:t>Shift-clicking on an inventory item deletes the item without confirmation.  This will cause inventory to compress if needed.</w:t>
+      </w:r>
+    </w:p>
+    <w:p>
+      <w:pPr>
+        <w:pStyle w:val="ListParagraph"/>
+        <w:numPr>
+          <w:ilvl w:val="0"/>
+          <w:numId w:val="1"/>
+        </w:numPr>
+      </w:pPr>
+      <w:r>
+        <w:t>Shift-clicking on an equipped item does NOT destroy it.</w:t>
+      </w:r>
+    </w:p>
+    <w:p>
+      <w:pPr>
+        <w:pStyle w:val="ListParagraph"/>
+        <w:numPr>
+          <w:ilvl w:val="0"/>
+          <w:numId w:val="1"/>
+        </w:numPr>
+      </w:pPr>
+      <w:r>
+        <w:t>There is no way to remove an equipped item other than equipping a new item to the slot</w:t>
+      </w:r>
+    </w:p>
+    <w:p/>
+    <w:p>
+      <w:r>
+        <w:t>Item Requirements:</w:t>
+      </w:r>
+    </w:p>
+    <w:p>
+      <w:pPr>
+        <w:pStyle w:val="ListParagraph"/>
+        <w:numPr>
+          <w:ilvl w:val="0"/>
+          <w:numId w:val="2"/>
+        </w:numPr>
+      </w:pPr>
+      <w:r>
+        <w:t>Icon – The image that will be displayed in inventory.</w:t>
+      </w:r>
+    </w:p>
+    <w:p>
+      <w:pPr>
+        <w:pStyle w:val="ListParagraph"/>
+        <w:numPr>
+          <w:ilvl w:val="0"/>
+          <w:numId w:val="2"/>
+        </w:numPr>
+      </w:pPr>
+      <w:r>
+        <w:t>Type – The item type of the item.  There are five possible types.</w:t>
+      </w:r>
+    </w:p>
+    <w:p>
+      <w:pPr>
+        <w:pStyle w:val="ListParagraph"/>
+        <w:numPr>
+          <w:ilvl w:val="0"/>
+          <w:numId w:val="2"/>
+        </w:numPr>
+      </w:pPr>
+      <w:r>
+        <w:t>Each item type has a different Icon</w:t>
+      </w:r>
+    </w:p>
+    <w:p>
+      <w:pPr>
+        <w:pStyle w:val="ListParagraph"/>
+        <w:numPr>
+          <w:ilvl w:val="0"/>
+          <w:numId w:val="2"/>
+        </w:numPr>
+      </w:pPr>
+      <w:r>
+        <w:t>Within each item type, a random color tint is applied to each item.  Ensure the randomized color tint leaves the icon visible.  This is a temporary measure to assist in testing.</w:t>
+      </w:r>
+    </w:p>
+    <w:p>
+      <w:pPr>
+        <w:pStyle w:val="ListParagraph"/>
+        <w:numPr>
+          <w:ilvl w:val="0"/>
+          <w:numId w:val="2"/>
+        </w:numPr>
+      </w:pPr>
+      <w:r>
+        <w:t>The item class CANNOT inherit from any Unity API class.  Containing references to Unity API classes is OK, just not inheritance.</w:t>
+      </w:r>
+    </w:p>
+    <w:p>
+      <w:r>
+        <w:br w:type="page"/>
+      </w:r>
+    </w:p>
+    <w:p/>
+    <w:p>
+      <w:r>
+        <w:t>Testing Requirements:</w:t>
+      </w:r>
+    </w:p>
+    <w:p>
+      <w:pPr>
+        <w:pStyle w:val="ListParagraph"/>
+        <w:numPr>
+          <w:ilvl w:val="0"/>
+          <w:numId w:val="3"/>
+        </w:numPr>
+      </w:pPr>
+      <w:r>
+        <w:t>Game starts with all equip slots filled with the appropriate item type.</w:t>
+      </w:r>
+    </w:p>
+    <w:p>
+      <w:pPr>
+        <w:pStyle w:val="ListParagraph"/>
+        <w:numPr>
+          <w:ilvl w:val="0"/>
+          <w:numId w:val="3"/>
+        </w:numPr>
+      </w:pPr>
+      <w:r>
+        <w:t>Game starts with one each of the item types in inventory.</w:t>
+      </w:r>
+      <w:r>
+        <w:t xml:space="preserve"> (Not done)</w:t>
+      </w:r>
     </w:p>
     <w:p>
       <w:pPr>
@@ -1292,6 +1305,7 @@
     <w:lsdException w:name="HTML Sample" w:semiHidden="1" w:unhideWhenUsed="1"/>
     <w:lsdException w:name="HTML Typewriter" w:semiHidden="1" w:unhideWhenUsed="1"/>
     <w:lsdException w:name="HTML Variable" w:semiHidden="1" w:unhideWhenUsed="1"/>
+    <w:lsdException w:name="Normal Table" w:semiHidden="1" w:unhideWhenUsed="1"/>
     <w:lsdException w:name="annotation subject" w:semiHidden="1" w:unhideWhenUsed="1"/>
     <w:lsdException w:name="No List" w:semiHidden="1" w:unhideWhenUsed="1"/>
     <w:lsdException w:name="Outline List 1" w:semiHidden="1" w:unhideWhenUsed="1"/>
@@ -1337,9 +1351,11 @@
     <w:lsdException w:name="Table Subtle 1" w:semiHidden="1" w:unhideWhenUsed="1"/>
     <w:lsdException w:name="Table Subtle 2" w:semiHidden="1" w:unhideWhenUsed="1"/>
     <w:lsdException w:name="Table Web 1" w:semiHidden="1" w:unhideWhenUsed="1"/>
+    <w:lsdException w:name="Table Web 2" w:semiHidden="1" w:unhideWhenUsed="1"/>
     <w:lsdException w:name="Table Web 3" w:semiHidden="1" w:unhideWhenUsed="1"/>
     <w:lsdException w:name="Balloon Text" w:semiHidden="1" w:unhideWhenUsed="1"/>
     <w:lsdException w:name="Table Grid" w:uiPriority="39"/>
+    <w:lsdException w:name="Table Theme" w:semiHidden="1" w:unhideWhenUsed="1"/>
     <w:lsdException w:name="Placeholder Text" w:semiHidden="1"/>
     <w:lsdException w:name="No Spacing" w:uiPriority="1" w:qFormat="1"/>
     <w:lsdException w:name="Light Shading" w:uiPriority="60"/>

</xml_diff>